<commit_message>
Solucionado error de la documentación
</commit_message>
<xml_diff>
--- a/ransom/doc/PFC - Ramson.docx
+++ b/ransom/doc/PFC - Ramson.docx
@@ -9627,8 +9627,36 @@
           <w:szCs w:val="24"/>
         </w:rPr>
         <w:tab/>
-        <w:t>GNU Compiler Collection</w:t>
-      </w:r>
+        <w:t xml:space="preserve">GNU </w:t>
+      </w:r>
+      <w:proofErr w:type="spellStart"/>
+      <w:r>
+        <w:rPr>
+          <w:rFonts w:cstheme="minorHAnsi"/>
+          <w:sz w:val="24"/>
+          <w:szCs w:val="24"/>
+        </w:rPr>
+        <w:t>Compiler</w:t>
+      </w:r>
+      <w:proofErr w:type="spellEnd"/>
+      <w:r>
+        <w:rPr>
+          <w:rFonts w:cstheme="minorHAnsi"/>
+          <w:sz w:val="24"/>
+          <w:szCs w:val="24"/>
+        </w:rPr>
+        <w:t xml:space="preserve"> </w:t>
+      </w:r>
+      <w:proofErr w:type="spellStart"/>
+      <w:r>
+        <w:rPr>
+          <w:rFonts w:cstheme="minorHAnsi"/>
+          <w:sz w:val="24"/>
+          <w:szCs w:val="24"/>
+        </w:rPr>
+        <w:t>Collection</w:t>
+      </w:r>
+      <w:proofErr w:type="spellEnd"/>
     </w:p>
     <w:p>
       <w:pPr>
@@ -12587,14 +12615,13 @@
       <w:pPr>
         <w:pStyle w:val="Prrafodelista"/>
         <w:numPr>
-          <w:ilvl w:val="2"/>
+          <w:ilvl w:val="1"/>
           <w:numId w:val="4"/>
         </w:numPr>
         <w:autoSpaceDE w:val="0"/>
         <w:autoSpaceDN w:val="0"/>
         <w:adjustRightInd w:val="0"/>
         <w:spacing w:after="0" w:line="360" w:lineRule="auto"/>
-        <w:ind w:left="1571"/>
         <w:rPr>
           <w:rFonts w:cstheme="minorHAnsi"/>
           <w:b/>
@@ -12602,6 +12629,8 @@
           <w:szCs w:val="24"/>
         </w:rPr>
       </w:pPr>
+      <w:bookmarkStart w:id="25" w:name="_GoBack"/>
+      <w:bookmarkEnd w:id="25"/>
       <w:r>
         <w:rPr>
           <w:rFonts w:cstheme="minorHAnsi"/>
@@ -12609,65 +12638,16 @@
           <w:sz w:val="24"/>
           <w:szCs w:val="24"/>
         </w:rPr>
-        <w:t>Fase de requisitos.</w:t>
-      </w:r>
-    </w:p>
-    <w:p>
-      <w:pPr>
-        <w:pStyle w:val="Prrafodelista"/>
-        <w:numPr>
-          <w:ilvl w:val="2"/>
-          <w:numId w:val="4"/>
-        </w:numPr>
-        <w:autoSpaceDE w:val="0"/>
-        <w:autoSpaceDN w:val="0"/>
-        <w:adjustRightInd w:val="0"/>
-        <w:spacing w:after="0" w:line="360" w:lineRule="auto"/>
-        <w:ind w:left="1571"/>
+        <w:t>Técnicas gráficas</w:t>
+      </w:r>
+      <w:r>
         <w:rPr>
           <w:rFonts w:cstheme="minorHAnsi"/>
           <w:b/>
           <w:sz w:val="24"/>
           <w:szCs w:val="24"/>
         </w:rPr>
-      </w:pPr>
-      <w:r>
-        <w:rPr>
-          <w:rFonts w:cstheme="minorHAnsi"/>
-          <w:b/>
-          <w:sz w:val="24"/>
-          <w:szCs w:val="24"/>
-        </w:rPr>
-        <w:t>Fase de análisis de requisitos.</w:t>
-      </w:r>
-    </w:p>
-    <w:p>
-      <w:pPr>
-        <w:pStyle w:val="Prrafodelista"/>
-        <w:numPr>
-          <w:ilvl w:val="2"/>
-          <w:numId w:val="4"/>
-        </w:numPr>
-        <w:autoSpaceDE w:val="0"/>
-        <w:autoSpaceDN w:val="0"/>
-        <w:adjustRightInd w:val="0"/>
-        <w:spacing w:after="0" w:line="360" w:lineRule="auto"/>
-        <w:ind w:left="1571"/>
-        <w:rPr>
-          <w:rFonts w:cstheme="minorHAnsi"/>
-          <w:b/>
-          <w:sz w:val="24"/>
-          <w:szCs w:val="24"/>
-        </w:rPr>
-      </w:pPr>
-      <w:r>
-        <w:rPr>
-          <w:rFonts w:cstheme="minorHAnsi"/>
-          <w:b/>
-          <w:sz w:val="24"/>
-          <w:szCs w:val="24"/>
-        </w:rPr>
-        <w:t>Fase de diseño.</w:t>
+        <w:t>.</w:t>
       </w:r>
     </w:p>
     <w:p>
@@ -12704,52 +12684,6 @@
           <w:sz w:val="24"/>
           <w:szCs w:val="24"/>
         </w:rPr>
-        <w:t>Técnicas gráficas</w:t>
-      </w:r>
-      <w:r>
-        <w:rPr>
-          <w:rFonts w:cstheme="minorHAnsi"/>
-          <w:b/>
-          <w:sz w:val="24"/>
-          <w:szCs w:val="24"/>
-        </w:rPr>
-        <w:t>.</w:t>
-      </w:r>
-    </w:p>
-    <w:p>
-      <w:pPr>
-        <w:pStyle w:val="Prrafodelista"/>
-        <w:numPr>
-          <w:ilvl w:val="1"/>
-          <w:numId w:val="4"/>
-        </w:numPr>
-        <w:autoSpaceDE w:val="0"/>
-        <w:autoSpaceDN w:val="0"/>
-        <w:adjustRightInd w:val="0"/>
-        <w:spacing w:after="0" w:line="360" w:lineRule="auto"/>
-        <w:rPr>
-          <w:rFonts w:cstheme="minorHAnsi"/>
-          <w:b/>
-          <w:sz w:val="24"/>
-          <w:szCs w:val="24"/>
-        </w:rPr>
-      </w:pPr>
-      <w:r>
-        <w:rPr>
-          <w:rFonts w:cstheme="minorHAnsi"/>
-          <w:b/>
-          <w:sz w:val="24"/>
-          <w:szCs w:val="24"/>
-        </w:rPr>
-        <w:t xml:space="preserve"> </w:t>
-      </w:r>
-      <w:r>
-        <w:rPr>
-          <w:rFonts w:cstheme="minorHAnsi"/>
-          <w:b/>
-          <w:sz w:val="24"/>
-          <w:szCs w:val="24"/>
-        </w:rPr>
         <w:t>Herramientas</w:t>
       </w:r>
       <w:r>
@@ -12805,20 +12739,20 @@
           <w:szCs w:val="28"/>
         </w:rPr>
       </w:pPr>
-      <w:bookmarkStart w:id="25" w:name="_Toc333089732"/>
-      <w:bookmarkStart w:id="26" w:name="_Toc333268777"/>
-      <w:bookmarkStart w:id="27" w:name="_Toc361781923"/>
-      <w:bookmarkStart w:id="28" w:name="_Toc361782239"/>
-      <w:bookmarkStart w:id="29" w:name="_Toc362041105"/>
-      <w:bookmarkStart w:id="30" w:name="_Toc362041707"/>
-      <w:bookmarkStart w:id="31" w:name="_Toc362041989"/>
-      <w:bookmarkEnd w:id="25"/>
+      <w:bookmarkStart w:id="26" w:name="_Toc333089732"/>
+      <w:bookmarkStart w:id="27" w:name="_Toc333268777"/>
+      <w:bookmarkStart w:id="28" w:name="_Toc361781923"/>
+      <w:bookmarkStart w:id="29" w:name="_Toc361782239"/>
+      <w:bookmarkStart w:id="30" w:name="_Toc362041105"/>
+      <w:bookmarkStart w:id="31" w:name="_Toc362041707"/>
+      <w:bookmarkStart w:id="32" w:name="_Toc362041989"/>
       <w:bookmarkEnd w:id="26"/>
       <w:bookmarkEnd w:id="27"/>
       <w:bookmarkEnd w:id="28"/>
       <w:bookmarkEnd w:id="29"/>
       <w:bookmarkEnd w:id="30"/>
       <w:bookmarkEnd w:id="31"/>
+      <w:bookmarkEnd w:id="32"/>
     </w:p>
     <w:p>
       <w:pPr>
@@ -12837,7 +12771,7 @@
           <w:szCs w:val="28"/>
         </w:rPr>
       </w:pPr>
-      <w:bookmarkStart w:id="32" w:name="_Toc362041990"/>
+      <w:bookmarkStart w:id="33" w:name="_Toc362041990"/>
       <w:r>
         <w:rPr>
           <w:rFonts w:cstheme="minorHAnsi"/>
@@ -12856,7 +12790,7 @@
         </w:rPr>
         <w:t>.</w:t>
       </w:r>
-      <w:bookmarkEnd w:id="32"/>
+      <w:bookmarkEnd w:id="33"/>
     </w:p>
     <w:p>
       <w:pPr>
@@ -13011,7 +12945,7 @@
         </w:rPr>
         <w:t xml:space="preserve"> </w:t>
       </w:r>
-      <w:bookmarkStart w:id="33" w:name="_Toc362041991"/>
+      <w:bookmarkStart w:id="34" w:name="_Toc362041991"/>
       <w:r>
         <w:rPr>
           <w:rFonts w:cstheme="minorHAnsi"/>
@@ -13030,7 +12964,7 @@
         </w:rPr>
         <w:t>.</w:t>
       </w:r>
-      <w:bookmarkEnd w:id="33"/>
+      <w:bookmarkEnd w:id="34"/>
     </w:p>
     <w:p>
       <w:pPr>
@@ -13066,7 +13000,6 @@
           <w:szCs w:val="20"/>
         </w:rPr>
       </w:pPr>
-      <w:bookmarkStart w:id="34" w:name="_GoBack"/>
       <w:r>
         <w:rPr>
           <w:rFonts w:cstheme="minorHAnsi"/>
@@ -13118,7 +13051,6 @@
           </wp:inline>
         </w:drawing>
       </w:r>
-      <w:bookmarkEnd w:id="34"/>
     </w:p>
     <w:p>
       <w:pPr>
@@ -43698,7 +43630,7 @@
 </file>
 
 <file path=customXml/itemProps1.xml><?xml version="1.0" encoding="utf-8"?>
-<ds:datastoreItem xmlns:ds="http://schemas.openxmlformats.org/officeDocument/2006/customXml" ds:itemID="{9C3553C3-185D-423E-A59F-03CDDB299EAA}">
+<ds:datastoreItem xmlns:ds="http://schemas.openxmlformats.org/officeDocument/2006/customXml" ds:itemID="{23F8BAC5-948B-4994-806A-18A494F8CC7C}">
   <ds:schemaRefs>
     <ds:schemaRef ds:uri="http://schemas.openxmlformats.org/officeDocument/2006/bibliography"/>
   </ds:schemaRefs>

</xml_diff>